<commit_message>
chore(docx): parse superscript and subscript formatted text
Signed-off-by: Cesar Berrospi Ramis <ceb@zurich.ibm.com>
</commit_message>
<xml_diff>
--- a/tests/data/docx/docx_rich_cells.docx
+++ b/tests/data/docx/docx_rich_cells.docx
@@ -16,6 +16,8 @@
     <w:tbl>
       <w:tblPr>
         <w:tblStyle w:val="TableGrid"/>
+        <w:tblpPr w:leftFromText="180" w:rightFromText="180" w:vertAnchor="text" w:tblpY="1"/>
+        <w:tblOverlap w:val="never"/>
         <w:tblW w:w="0" w:type="auto"/>
         <w:tblLook w:val="0420" w:firstRow="1" w:lastRow="0" w:firstColumn="0" w:lastColumn="0" w:noHBand="0" w:noVBand="1"/>
       </w:tblPr>
@@ -107,13 +109,7 @@
           </w:tcPr>
           <w:p>
             <w:r>
-              <w:t>This is a</w:t>
-            </w:r>
-            <w:r>
-              <w:t xml:space="preserve"> formatted</w:t>
-            </w:r>
-            <w:r>
-              <w:t xml:space="preserve"> list:</w:t>
+              <w:t>This is a formatted list:</w:t>
             </w:r>
           </w:p>
           <w:p>
@@ -273,6 +269,27 @@
             </w:r>
             <w:r>
               <w:t xml:space="preserve"> formatting</w:t>
+            </w:r>
+            <w:r>
+              <w:t xml:space="preserve"> with x</w:t>
+            </w:r>
+            <w:r>
+              <w:rPr>
+                <w:vertAlign w:val="superscript"/>
+              </w:rPr>
+              <w:t>2</w:t>
+            </w:r>
+            <w:r>
+              <w:t xml:space="preserve"> and H</w:t>
+            </w:r>
+            <w:r>
+              <w:rPr>
+                <w:vertAlign w:val="subscript"/>
+              </w:rPr>
+              <w:t>2</w:t>
+            </w:r>
+            <w:r>
+              <w:t>O</w:t>
             </w:r>
           </w:p>
         </w:tc>
@@ -302,6 +319,23 @@
       </w:tr>
     </w:tbl>
     <w:p/>
+    <w:p/>
+    <w:p/>
+    <w:p/>
+    <w:p/>
+    <w:p>
+      <w:pPr>
+        <w:tabs>
+          <w:tab w:val="left" w:pos="2612"/>
+        </w:tabs>
+      </w:pPr>
+      <w:r>
+        <w:tab/>
+      </w:r>
+      <w:r>
+        <w:br w:type="textWrapping" w:clear="all"/>
+      </w:r>
+    </w:p>
     <w:p>
       <w:pPr>
         <w:pStyle w:val="Heading2"/>

</xml_diff>